<commit_message>
Part 2 Formal specification for the refined init state
</commit_message>
<xml_diff>
--- a/Formal_Specification.docx
+++ b/Formal_Specification.docx
@@ -18,226 +18,60 @@
         <w:rPr>
           <w:i/>
         </w:rPr>
-        <w:t xml:space="preserve">dormant, </w:t>
-      </w:r>
-      <w:proofErr w:type="spellStart"/>
+        <w:t>dormant, init, idle, monitoring, error_diagnosis, safe_shutdown</w:t>
+      </w:r>
+      <w:r>
+        <w:t>}</w:t>
+      </w:r>
+    </w:p>
+    <w:p>
+      <w:r>
+        <w:sym w:font="Symbol" w:char="F053"/>
+      </w:r>
+      <w:r>
+        <w:rPr>
+          <w:vertAlign w:val="subscript"/>
+        </w:rPr>
+        <w:t>1</w:t>
+      </w:r>
+      <w:r>
+        <w:t xml:space="preserve"> = {</w:t>
+      </w:r>
       <w:r>
         <w:rPr>
           <w:i/>
         </w:rPr>
-        <w:t>init</w:t>
-      </w:r>
-      <w:proofErr w:type="spellEnd"/>
+        <w:t xml:space="preserve">start, kill, init_ok, begin_monitoring, init_crash, </w:t>
+      </w:r>
       <w:r>
         <w:rPr>
           <w:i/>
         </w:rPr>
-        <w:t xml:space="preserve">, idle, monitoring, </w:t>
-      </w:r>
-      <w:proofErr w:type="spellStart"/>
+        <w:t>retry_init, shutdown, sleep, idle_crash, idle_rescue, monitor_crash, moni_rescue</w:t>
+      </w:r>
+      <w:r>
+        <w:t>}</w:t>
+      </w:r>
+    </w:p>
+    <w:p>
+      <w:r>
+        <w:sym w:font="Symbol" w:char="F053"/>
+      </w:r>
+      <w:r>
+        <w:rPr>
+          <w:vertAlign w:val="subscript"/>
+        </w:rPr>
+        <w:t>2</w:t>
+      </w:r>
+      <w:r>
+        <w:t xml:space="preserve"> = {</w:t>
+      </w:r>
       <w:r>
         <w:rPr>
           <w:i/>
         </w:rPr>
-        <w:t>error_diagnosis</w:t>
-      </w:r>
-      <w:proofErr w:type="spellEnd"/>
-      <w:r>
-        <w:rPr>
-          <w:i/>
-        </w:rPr>
-        <w:t xml:space="preserve">, </w:t>
-      </w:r>
-      <w:proofErr w:type="spellStart"/>
-      <w:r>
-        <w:rPr>
-          <w:i/>
-        </w:rPr>
-        <w:t>safe_shutdown</w:t>
-      </w:r>
-      <w:proofErr w:type="spellEnd"/>
-      <w:r>
-        <w:t>}</w:t>
-      </w:r>
-    </w:p>
-    <w:p>
-      <w:r>
-        <w:sym w:font="Symbol" w:char="F053"/>
-      </w:r>
-      <w:r>
-        <w:rPr>
-          <w:vertAlign w:val="subscript"/>
-        </w:rPr>
-        <w:t>1</w:t>
-      </w:r>
-      <w:r>
-        <w:t xml:space="preserve"> = {</w:t>
-      </w:r>
-      <w:r>
-        <w:rPr>
-          <w:i/>
-        </w:rPr>
-        <w:t xml:space="preserve">start, kill, </w:t>
-      </w:r>
-      <w:proofErr w:type="spellStart"/>
-      <w:r>
-        <w:rPr>
-          <w:i/>
-        </w:rPr>
-        <w:t>init_ok</w:t>
-      </w:r>
-      <w:proofErr w:type="spellEnd"/>
-      <w:r>
-        <w:rPr>
-          <w:i/>
-        </w:rPr>
-        <w:t xml:space="preserve">, </w:t>
-      </w:r>
-      <w:proofErr w:type="spellStart"/>
-      <w:r>
-        <w:rPr>
-          <w:i/>
-        </w:rPr>
-        <w:t>begin_monitoring</w:t>
-      </w:r>
-      <w:proofErr w:type="spellEnd"/>
-      <w:r>
-        <w:rPr>
-          <w:i/>
-        </w:rPr>
-        <w:t xml:space="preserve">, </w:t>
-      </w:r>
-      <w:proofErr w:type="spellStart"/>
-      <w:r>
-        <w:rPr>
-          <w:i/>
-        </w:rPr>
-        <w:t>init_crash</w:t>
-      </w:r>
-      <w:proofErr w:type="spellEnd"/>
-      <w:r>
-        <w:rPr>
-          <w:i/>
-        </w:rPr>
-        <w:t xml:space="preserve">, </w:t>
-      </w:r>
-      <w:proofErr w:type="spellStart"/>
-      <w:r>
-        <w:rPr>
-          <w:i/>
-        </w:rPr>
-        <w:t>retry_init</w:t>
-      </w:r>
-      <w:proofErr w:type="spellEnd"/>
-      <w:r>
-        <w:rPr>
-          <w:i/>
-        </w:rPr>
-        <w:t xml:space="preserve">, shutdown, sleep, </w:t>
-      </w:r>
-      <w:proofErr w:type="spellStart"/>
-      <w:r>
-        <w:rPr>
-          <w:i/>
-        </w:rPr>
-        <w:t>idle_crash</w:t>
-      </w:r>
-      <w:proofErr w:type="spellEnd"/>
-      <w:r>
-        <w:rPr>
-          <w:i/>
-        </w:rPr>
-        <w:t xml:space="preserve">, </w:t>
-      </w:r>
-      <w:proofErr w:type="spellStart"/>
-      <w:r>
-        <w:rPr>
-          <w:i/>
-        </w:rPr>
-        <w:t>idle_rescue</w:t>
-      </w:r>
-      <w:proofErr w:type="spellEnd"/>
-      <w:r>
-        <w:rPr>
-          <w:i/>
-        </w:rPr>
-        <w:t xml:space="preserve">, </w:t>
-      </w:r>
-      <w:proofErr w:type="spellStart"/>
-      <w:r>
-        <w:rPr>
-          <w:i/>
-        </w:rPr>
-        <w:t>monitor_crash</w:t>
-      </w:r>
-      <w:proofErr w:type="spellEnd"/>
-      <w:r>
-        <w:rPr>
-          <w:i/>
-        </w:rPr>
-        <w:t xml:space="preserve">, </w:t>
-      </w:r>
-      <w:proofErr w:type="spellStart"/>
-      <w:r>
-        <w:rPr>
-          <w:i/>
-        </w:rPr>
-        <w:t>moni_rescue</w:t>
-      </w:r>
-      <w:proofErr w:type="spellEnd"/>
-      <w:r>
-        <w:t>}</w:t>
-      </w:r>
-    </w:p>
-    <w:p>
-      <w:r>
-        <w:sym w:font="Symbol" w:char="F053"/>
-      </w:r>
-      <w:r>
-        <w:rPr>
-          <w:vertAlign w:val="subscript"/>
-        </w:rPr>
-        <w:t>2</w:t>
-      </w:r>
-      <w:r>
-        <w:t xml:space="preserve"> = {</w:t>
-      </w:r>
-      <w:proofErr w:type="spellStart"/>
-      <w:r>
-        <w:rPr>
-          <w:i/>
-        </w:rPr>
-        <w:t>init_err_msg</w:t>
-      </w:r>
-      <w:proofErr w:type="spellEnd"/>
-      <w:r>
-        <w:rPr>
-          <w:i/>
-        </w:rPr>
-        <w:t xml:space="preserve">, </w:t>
-      </w:r>
-      <w:proofErr w:type="spellStart"/>
-      <w:r>
-        <w:rPr>
-          <w:i/>
-        </w:rPr>
-        <w:t>idle_err_msg</w:t>
-      </w:r>
-      <w:proofErr w:type="spellEnd"/>
-      <w:r>
-        <w:rPr>
-          <w:i/>
-        </w:rPr>
-        <w:t xml:space="preserve">, </w:t>
-      </w:r>
-      <w:proofErr w:type="spellStart"/>
-      <w:r>
-        <w:rPr>
-          <w:i/>
-        </w:rPr>
-        <w:t>moni_err_msg</w:t>
-      </w:r>
-      <w:proofErr w:type="spellEnd"/>
+        <w:t>init_err_msg, idle_err_msg, moni_err_msg</w:t>
+      </w:r>
       <w:r>
         <w:t>}</w:t>
       </w:r>
@@ -288,7 +122,6 @@
         </w:rPr>
         <w:t xml:space="preserve">V = </w:t>
       </w:r>
-      <w:proofErr w:type="spellStart"/>
       <w:r>
         <w:rPr>
           <w:i/>
@@ -296,7 +129,6 @@
         </w:rPr>
         <w:t>retry</w:t>
       </w:r>
-      <w:proofErr w:type="spellEnd"/>
       <w:r>
         <w:rPr>
           <w:i/>
@@ -333,16 +165,8 @@
         <w:rPr>
           <w:lang w:val="fr-CA"/>
         </w:rPr>
-        <w:t xml:space="preserve">: Transition </w:t>
-      </w:r>
-      <w:proofErr w:type="spellStart"/>
-      <w:r>
-        <w:rPr>
-          <w:lang w:val="fr-CA"/>
-        </w:rPr>
-        <w:t>specifications</w:t>
-      </w:r>
-      <w:proofErr w:type="spellEnd"/>
+        <w:t>: Transition specifications</w:t>
+      </w:r>
     </w:p>
     <w:p>
       <w:pPr>
@@ -368,15 +192,7 @@
         <w:t>2</w:t>
       </w:r>
       <w:r>
-        <w:t xml:space="preserve">. </w:t>
-      </w:r>
-      <w:proofErr w:type="gramStart"/>
-      <w:r>
-        <w:t>dormant</w:t>
-      </w:r>
-      <w:proofErr w:type="gramEnd"/>
-      <w:r>
-        <w:t xml:space="preserve"> -------</w:t>
+        <w:t>. dormant -------</w:t>
       </w:r>
       <w:r>
         <w:t>------</w:t>
@@ -403,13 +219,8 @@
         <w:t>---</w:t>
       </w:r>
       <w:r>
-        <w:t xml:space="preserve">--&gt; </w:t>
-      </w:r>
-      <w:proofErr w:type="spellStart"/>
-      <w:r>
-        <w:t>init</w:t>
-      </w:r>
-      <w:proofErr w:type="spellEnd"/>
+        <w:t>--&gt; init</w:t>
+      </w:r>
     </w:p>
     <w:p>
       <w:pPr>
@@ -422,451 +233,289 @@
         <w:t>3</w:t>
       </w:r>
       <w:r>
+        <w:t>. dormant ------------</w:t>
+      </w:r>
+      <w:r>
+        <w:t>----------</w:t>
+      </w:r>
+      <w:r>
+        <w:t>-------kill--</w:t>
+      </w:r>
+      <w:r>
+        <w:t>-----------</w:t>
+      </w:r>
+      <w:r>
+        <w:t>-----------------------&gt; final</w:t>
+      </w:r>
+    </w:p>
+    <w:p>
+      <w:r>
+        <w:t>4</w:t>
+      </w:r>
+      <w:r>
+        <w:t>. init -------</w:t>
+      </w:r>
+      <w:r>
+        <w:t>-</w:t>
+      </w:r>
+      <w:r>
+        <w:t>-----------</w:t>
+      </w:r>
+      <w:r>
+        <w:t>------------------</w:t>
+      </w:r>
+      <w:r>
+        <w:t>---init_ok----</w:t>
+      </w:r>
+      <w:r>
+        <w:t>-----------</w:t>
+      </w:r>
+      <w:r>
+        <w:t>--</w:t>
+      </w:r>
+      <w:r>
+        <w:t>-</w:t>
+      </w:r>
+      <w:r>
+        <w:t>-----</w:t>
+      </w:r>
+      <w:r>
+        <w:t>---</w:t>
+      </w:r>
+      <w:r>
+        <w:t>--&gt; idle</w:t>
+      </w:r>
+    </w:p>
+    <w:p>
+      <w:r>
+        <w:t>5</w:t>
+      </w:r>
+      <w:r>
+        <w:t>. init -------</w:t>
+      </w:r>
+      <w:r>
+        <w:t>----------</w:t>
+      </w:r>
+      <w:r>
+        <w:t>---------</w:t>
+      </w:r>
+      <w:r>
+        <w:t>---------</w:t>
+      </w:r>
+      <w:r>
+        <w:t>---kill</w:t>
+      </w:r>
+      <w:r>
+        <w:t>-------------</w:t>
+      </w:r>
+      <w:r>
+        <w:t>------------------</w:t>
+      </w:r>
+      <w:r>
+        <w:t>----</w:t>
+      </w:r>
+      <w:r>
+        <w:t>-&gt; final</w:t>
+      </w:r>
+    </w:p>
+    <w:p>
+      <w:r>
+        <w:t>6</w:t>
+      </w:r>
+      <w:r>
         <w:t xml:space="preserve">. </w:t>
       </w:r>
-      <w:proofErr w:type="gramStart"/>
-      <w:r>
-        <w:t>dormant</w:t>
-      </w:r>
-      <w:proofErr w:type="gramEnd"/>
-      <w:r>
-        <w:t xml:space="preserve"> ------------</w:t>
+      <w:r>
+        <w:t>init -------</w:t>
+      </w:r>
+      <w:r>
+        <w:t>---------------</w:t>
+      </w:r>
+      <w:r>
+        <w:t>---init_crash / init_err_msg---</w:t>
+      </w:r>
+      <w:r>
+        <w:t>-------</w:t>
+      </w:r>
+      <w:r>
+        <w:t>-----</w:t>
+      </w:r>
+      <w:r>
+        <w:t>--</w:t>
+      </w:r>
+      <w:r>
+        <w:t>-</w:t>
+      </w:r>
+      <w:r>
+        <w:t>-</w:t>
+      </w:r>
+      <w:r>
+        <w:t>-&gt; error_diagnosis</w:t>
+      </w:r>
+    </w:p>
+    <w:p>
+      <w:r>
+        <w:t>7</w:t>
+      </w:r>
+      <w:r>
+        <w:t xml:space="preserve">. </w:t>
+      </w:r>
+      <w:r>
+        <w:t>idle -------</w:t>
+      </w:r>
+      <w:r>
+        <w:t>--------------</w:t>
+      </w:r>
+      <w:r>
+        <w:t>------begin_monitoring----</w:t>
+      </w:r>
+      <w:r>
+        <w:t>---------</w:t>
+      </w:r>
+      <w:r>
+        <w:t>--------------&gt; monitoring</w:t>
+      </w:r>
+    </w:p>
+    <w:p>
+      <w:r>
+        <w:t>8</w:t>
+      </w:r>
+      <w:r>
+        <w:t>. idle ------------</w:t>
       </w:r>
       <w:r>
         <w:t>----------</w:t>
       </w:r>
       <w:r>
-        <w:t>-------kill--</w:t>
+        <w:t>---idle_crash/idle_err_msg---</w:t>
+      </w:r>
+      <w:r>
+        <w:t>-------------</w:t>
+      </w:r>
+      <w:r>
+        <w:t>-----&gt; error_diagnosis</w:t>
+      </w:r>
+    </w:p>
+    <w:p>
+      <w:r>
+        <w:t>9</w:t>
+      </w:r>
+      <w:r>
+        <w:t xml:space="preserve">. </w:t>
+      </w:r>
+      <w:r>
+        <w:t>idle</w:t>
+      </w:r>
+      <w:r>
+        <w:t xml:space="preserve"> -------</w:t>
+      </w:r>
+      <w:r>
+        <w:t>----------------</w:t>
+      </w:r>
+      <w:r>
+        <w:t>------------</w:t>
+      </w:r>
+      <w:r>
+        <w:t>---</w:t>
+      </w:r>
+      <w:r>
+        <w:t>---kill</w:t>
+      </w:r>
+      <w:r>
+        <w:t>----</w:t>
+      </w:r>
+      <w:r>
+        <w:t>------------</w:t>
+      </w:r>
+      <w:r>
+        <w:t>--------------</w:t>
+      </w:r>
+      <w:r>
+        <w:t>-</w:t>
+      </w:r>
+      <w:r>
+        <w:t>---&gt; final</w:t>
+      </w:r>
+    </w:p>
+    <w:p>
+      <w:r>
+        <w:t>10</w:t>
+      </w:r>
+      <w:r>
+        <w:t>. monitoring -</w:t>
       </w:r>
       <w:r>
         <w:t>-----------</w:t>
       </w:r>
       <w:r>
-        <w:t>-----------------------&gt; final</w:t>
-      </w:r>
-    </w:p>
-    <w:p>
-      <w:r>
-        <w:t>4</w:t>
+        <w:t>-monitor_crash/moni_err_msg--</w:t>
+      </w:r>
+      <w:r>
+        <w:t>-------------</w:t>
+      </w:r>
+      <w:r>
+        <w:t>-&gt; error_diagnosis</w:t>
+      </w:r>
+    </w:p>
+    <w:p>
+      <w:r>
+        <w:t>11</w:t>
       </w:r>
       <w:r>
         <w:t xml:space="preserve">. </w:t>
       </w:r>
-      <w:proofErr w:type="spellStart"/>
-      <w:proofErr w:type="gramStart"/>
-      <w:r>
-        <w:t>init</w:t>
-      </w:r>
-      <w:proofErr w:type="spellEnd"/>
-      <w:proofErr w:type="gramEnd"/>
-      <w:r>
-        <w:t xml:space="preserve"> -------</w:t>
-      </w:r>
-      <w:r>
-        <w:t>-</w:t>
-      </w:r>
-      <w:r>
-        <w:t>-----------</w:t>
-      </w:r>
-      <w:r>
-        <w:t>------------------</w:t>
-      </w:r>
-      <w:r>
-        <w:t>---</w:t>
-      </w:r>
-      <w:proofErr w:type="spellStart"/>
-      <w:r>
-        <w:t>init_ok</w:t>
-      </w:r>
-      <w:proofErr w:type="spellEnd"/>
-      <w:r>
-        <w:t>----</w:t>
-      </w:r>
-      <w:r>
-        <w:t>-----------</w:t>
-      </w:r>
-      <w:r>
-        <w:t>--</w:t>
-      </w:r>
-      <w:r>
-        <w:t>-</w:t>
-      </w:r>
-      <w:r>
-        <w:t>-----</w:t>
-      </w:r>
-      <w:r>
-        <w:t>---</w:t>
-      </w:r>
-      <w:r>
-        <w:t>--&gt; idle</w:t>
-      </w:r>
-    </w:p>
-    <w:p>
-      <w:r>
-        <w:t>5</w:t>
-      </w:r>
-      <w:r>
-        <w:t xml:space="preserve">. </w:t>
-      </w:r>
-      <w:proofErr w:type="spellStart"/>
-      <w:proofErr w:type="gramStart"/>
-      <w:r>
-        <w:t>init</w:t>
-      </w:r>
-      <w:proofErr w:type="spellEnd"/>
-      <w:proofErr w:type="gramEnd"/>
-      <w:r>
-        <w:t xml:space="preserve"> -------</w:t>
-      </w:r>
-      <w:r>
-        <w:t>----------</w:t>
-      </w:r>
-      <w:r>
-        <w:t>---------</w:t>
-      </w:r>
-      <w:r>
-        <w:t>---------</w:t>
-      </w:r>
-      <w:r>
-        <w:t>---kill</w:t>
-      </w:r>
-      <w:r>
-        <w:t>-------------</w:t>
-      </w:r>
-      <w:r>
-        <w:t>------------------</w:t>
-      </w:r>
-      <w:r>
-        <w:t>----</w:t>
-      </w:r>
-      <w:r>
-        <w:t>-&gt; final</w:t>
-      </w:r>
-    </w:p>
-    <w:p>
-      <w:r>
-        <w:t>6</w:t>
-      </w:r>
-      <w:r>
-        <w:t xml:space="preserve">. </w:t>
-      </w:r>
-      <w:proofErr w:type="spellStart"/>
-      <w:proofErr w:type="gramStart"/>
-      <w:r>
-        <w:t>init</w:t>
-      </w:r>
-      <w:proofErr w:type="spellEnd"/>
-      <w:proofErr w:type="gramEnd"/>
-      <w:r>
-        <w:t xml:space="preserve"> -------</w:t>
-      </w:r>
-      <w:r>
-        <w:t>---------------</w:t>
-      </w:r>
-      <w:r>
-        <w:t>---</w:t>
-      </w:r>
-      <w:proofErr w:type="spellStart"/>
-      <w:r>
-        <w:t>init_crash</w:t>
-      </w:r>
-      <w:proofErr w:type="spellEnd"/>
-      <w:r>
-        <w:t xml:space="preserve"> / </w:t>
-      </w:r>
-      <w:proofErr w:type="spellStart"/>
-      <w:r>
-        <w:t>init_err_msg</w:t>
-      </w:r>
-      <w:proofErr w:type="spellEnd"/>
-      <w:r>
-        <w:t>---</w:t>
-      </w:r>
-      <w:r>
-        <w:t>-------</w:t>
-      </w:r>
-      <w:r>
-        <w:t>-----</w:t>
-      </w:r>
-      <w:r>
-        <w:t>--</w:t>
-      </w:r>
-      <w:r>
-        <w:t>-</w:t>
-      </w:r>
-      <w:r>
-        <w:t>-</w:t>
-      </w:r>
-      <w:r>
-        <w:t xml:space="preserve">-&gt; </w:t>
-      </w:r>
-      <w:proofErr w:type="spellStart"/>
-      <w:r>
-        <w:t>error_diagnosis</w:t>
-      </w:r>
-      <w:proofErr w:type="spellEnd"/>
-    </w:p>
-    <w:p>
-      <w:r>
-        <w:t>7</w:t>
-      </w:r>
-      <w:r>
-        <w:t xml:space="preserve">. </w:t>
-      </w:r>
-      <w:proofErr w:type="gramStart"/>
-      <w:r>
-        <w:t>idle</w:t>
-      </w:r>
-      <w:proofErr w:type="gramEnd"/>
-      <w:r>
-        <w:t xml:space="preserve"> -------</w:t>
-      </w:r>
-      <w:r>
-        <w:t>--------------</w:t>
+      <w:r>
+        <w:t>monitoring ---------------</w:t>
+      </w:r>
+      <w:r>
+        <w:t>------------</w:t>
+      </w:r>
+      <w:r>
+        <w:t>-----kill----</w:t>
+      </w:r>
+      <w:r>
+        <w:t>------------</w:t>
+      </w:r>
+      <w:r>
+        <w:t>------------------&gt; final</w:t>
+      </w:r>
+    </w:p>
+    <w:p>
+      <w:r>
+        <w:t>12</w:t>
+      </w:r>
+      <w:r>
+        <w:t>. safe_shutdown -----------</w:t>
+      </w:r>
+      <w:r>
+        <w:t>------------</w:t>
+      </w:r>
+      <w:r>
+        <w:t>----sleep---</w:t>
+      </w:r>
+      <w:r>
+        <w:t>------------</w:t>
+      </w:r>
+      <w:r>
+        <w:t>--------------&gt; dormant</w:t>
+      </w:r>
+    </w:p>
+    <w:p>
+      <w:r>
+        <w:t>13</w:t>
+      </w:r>
+      <w:r>
+        <w:t>. safe_shutdown ----------</w:t>
+      </w:r>
+      <w:r>
+        <w:t>-----------------</w:t>
+      </w:r>
+      <w:r>
+        <w:t>------kill-</w:t>
       </w:r>
       <w:r>
         <w:t>------</w:t>
       </w:r>
-      <w:proofErr w:type="spellStart"/>
-      <w:r>
-        <w:t>begin_monitoring</w:t>
-      </w:r>
-      <w:proofErr w:type="spellEnd"/>
-      <w:r>
-        <w:t>----</w:t>
-      </w:r>
-      <w:r>
-        <w:t>---------</w:t>
-      </w:r>
-      <w:r>
-        <w:t>--------------&gt; monitoring</w:t>
-      </w:r>
-    </w:p>
-    <w:p>
-      <w:r>
-        <w:t>8</w:t>
-      </w:r>
-      <w:r>
-        <w:t xml:space="preserve">. </w:t>
-      </w:r>
-      <w:proofErr w:type="gramStart"/>
-      <w:r>
-        <w:t>idle</w:t>
-      </w:r>
-      <w:proofErr w:type="gramEnd"/>
-      <w:r>
-        <w:t xml:space="preserve"> ------------</w:t>
-      </w:r>
-      <w:r>
-        <w:t>----------</w:t>
-      </w:r>
-      <w:r>
-        <w:t>---</w:t>
-      </w:r>
-      <w:proofErr w:type="spellStart"/>
-      <w:r>
-        <w:t>idle_crash</w:t>
-      </w:r>
-      <w:proofErr w:type="spellEnd"/>
-      <w:r>
-        <w:t>/</w:t>
-      </w:r>
-      <w:proofErr w:type="spellStart"/>
-      <w:r>
-        <w:t>idle_err_msg</w:t>
-      </w:r>
-      <w:proofErr w:type="spellEnd"/>
-      <w:r>
-        <w:t>---</w:t>
-      </w:r>
-      <w:r>
-        <w:t>-------------</w:t>
-      </w:r>
-      <w:r>
-        <w:t xml:space="preserve">-----&gt; </w:t>
-      </w:r>
-      <w:proofErr w:type="spellStart"/>
-      <w:r>
-        <w:t>error_diagnosis</w:t>
-      </w:r>
-      <w:proofErr w:type="spellEnd"/>
-    </w:p>
-    <w:p>
-      <w:r>
-        <w:t>9</w:t>
-      </w:r>
-      <w:r>
-        <w:t xml:space="preserve">. </w:t>
-      </w:r>
-      <w:proofErr w:type="gramStart"/>
-      <w:r>
-        <w:t>idle</w:t>
-      </w:r>
-      <w:proofErr w:type="gramEnd"/>
-      <w:r>
-        <w:t xml:space="preserve"> -------</w:t>
-      </w:r>
-      <w:r>
-        <w:t>----------------</w:t>
-      </w:r>
-      <w:r>
-        <w:t>------------</w:t>
-      </w:r>
-      <w:r>
-        <w:t>---</w:t>
-      </w:r>
-      <w:r>
-        <w:t>---kill</w:t>
-      </w:r>
-      <w:r>
-        <w:t>----</w:t>
-      </w:r>
-      <w:r>
-        <w:t>------------</w:t>
-      </w:r>
-      <w:r>
-        <w:t>--------------</w:t>
-      </w:r>
-      <w:r>
-        <w:t>-</w:t>
-      </w:r>
-      <w:r>
-        <w:t>---&gt; final</w:t>
-      </w:r>
-    </w:p>
-    <w:p>
-      <w:r>
-        <w:t>10</w:t>
-      </w:r>
-      <w:r>
-        <w:t xml:space="preserve">. </w:t>
-      </w:r>
-      <w:proofErr w:type="gramStart"/>
-      <w:r>
-        <w:t>monitoring</w:t>
-      </w:r>
-      <w:proofErr w:type="gramEnd"/>
-      <w:r>
-        <w:t xml:space="preserve"> -</w:t>
-      </w:r>
-      <w:r>
-        <w:t>-----------</w:t>
-      </w:r>
-      <w:r>
-        <w:t>-</w:t>
-      </w:r>
-      <w:proofErr w:type="spellStart"/>
-      <w:r>
-        <w:t>monitor_crash</w:t>
-      </w:r>
-      <w:proofErr w:type="spellEnd"/>
-      <w:r>
-        <w:t>/</w:t>
-      </w:r>
-      <w:proofErr w:type="spellStart"/>
-      <w:r>
-        <w:t>moni_err_msg</w:t>
-      </w:r>
-      <w:proofErr w:type="spellEnd"/>
-      <w:r>
-        <w:t>--</w:t>
-      </w:r>
-      <w:r>
-        <w:t>-------------</w:t>
-      </w:r>
-      <w:r>
-        <w:t xml:space="preserve">-&gt; </w:t>
-      </w:r>
-      <w:proofErr w:type="spellStart"/>
-      <w:r>
-        <w:t>error_diagnosis</w:t>
-      </w:r>
-      <w:proofErr w:type="spellEnd"/>
-    </w:p>
-    <w:p>
-      <w:r>
-        <w:t>11</w:t>
-      </w:r>
-      <w:r>
-        <w:t xml:space="preserve">. </w:t>
-      </w:r>
-      <w:proofErr w:type="gramStart"/>
-      <w:r>
-        <w:t>monitoring</w:t>
-      </w:r>
-      <w:proofErr w:type="gramEnd"/>
-      <w:r>
-        <w:t xml:space="preserve"> ---------------</w:t>
-      </w:r>
-      <w:r>
-        <w:t>------------</w:t>
-      </w:r>
-      <w:r>
-        <w:t>-----kill----</w:t>
-      </w:r>
-      <w:r>
-        <w:t>------------</w:t>
-      </w:r>
-      <w:r>
-        <w:t>------------------&gt; final</w:t>
-      </w:r>
-    </w:p>
-    <w:p>
-      <w:r>
-        <w:t>12</w:t>
-      </w:r>
-      <w:r>
-        <w:t xml:space="preserve">. </w:t>
-      </w:r>
-      <w:proofErr w:type="spellStart"/>
-      <w:proofErr w:type="gramStart"/>
-      <w:r>
-        <w:t>safe_shutdown</w:t>
-      </w:r>
-      <w:proofErr w:type="spellEnd"/>
-      <w:proofErr w:type="gramEnd"/>
-      <w:r>
-        <w:t xml:space="preserve"> -----------</w:t>
-      </w:r>
-      <w:r>
-        <w:t>------------</w:t>
-      </w:r>
-      <w:r>
-        <w:t>----sleep---</w:t>
-      </w:r>
-      <w:r>
-        <w:t>------------</w:t>
-      </w:r>
-      <w:r>
-        <w:t>--------------&gt; dormant</w:t>
-      </w:r>
-    </w:p>
-    <w:p>
-      <w:r>
-        <w:t>13</w:t>
-      </w:r>
-      <w:r>
-        <w:t xml:space="preserve">. </w:t>
-      </w:r>
-      <w:proofErr w:type="spellStart"/>
-      <w:proofErr w:type="gramStart"/>
-      <w:r>
-        <w:t>safe_shutdown</w:t>
-      </w:r>
-      <w:proofErr w:type="spellEnd"/>
-      <w:proofErr w:type="gramEnd"/>
-      <w:r>
-        <w:t xml:space="preserve"> ----------</w:t>
-      </w:r>
-      <w:r>
-        <w:t>-----------------</w:t>
-      </w:r>
-      <w:r>
-        <w:t>------kill-</w:t>
-      </w:r>
-      <w:r>
-        <w:t>------</w:t>
-      </w:r>
       <w:r>
         <w:t>-------------------&gt; final</w:t>
       </w:r>
@@ -876,36 +525,10 @@
         <w:t>14</w:t>
       </w:r>
       <w:r>
-        <w:t xml:space="preserve">. </w:t>
-      </w:r>
-      <w:proofErr w:type="spellStart"/>
-      <w:proofErr w:type="gramStart"/>
-      <w:r>
-        <w:t>error_diagnosis</w:t>
-      </w:r>
-      <w:proofErr w:type="spellEnd"/>
-      <w:proofErr w:type="gramEnd"/>
-      <w:r>
-        <w:t xml:space="preserve"> </w:t>
-      </w:r>
-      <w:r>
-        <w:t>----------</w:t>
-      </w:r>
-      <w:proofErr w:type="spellStart"/>
-      <w:r>
-        <w:t>retry_init</w:t>
-      </w:r>
-      <w:proofErr w:type="spellEnd"/>
-      <w:r>
-        <w:t xml:space="preserve"> [retry&lt;3] / retry++----------------&gt; </w:t>
-      </w:r>
-      <w:proofErr w:type="spellStart"/>
-      <w:r>
-        <w:t>init</w:t>
-      </w:r>
-      <w:proofErr w:type="spellEnd"/>
-      <w:r>
-        <w:t xml:space="preserve"> </w:t>
+        <w:t xml:space="preserve">. error_diagnosis </w:t>
+      </w:r>
+      <w:r>
+        <w:t xml:space="preserve">----------retry_init [retry&lt;3] / retry++----------------&gt; init </w:t>
       </w:r>
     </w:p>
     <w:p>
@@ -913,48 +536,15 @@
         <w:t>15</w:t>
       </w:r>
       <w:r>
-        <w:t xml:space="preserve">. </w:t>
-      </w:r>
-      <w:proofErr w:type="spellStart"/>
-      <w:proofErr w:type="gramStart"/>
-      <w:r>
-        <w:t>error_diagnosis</w:t>
-      </w:r>
-      <w:proofErr w:type="spellEnd"/>
-      <w:proofErr w:type="gramEnd"/>
-      <w:r>
-        <w:t xml:space="preserve"> ----------[retry&gt;3] shutdown----------------------------&gt; </w:t>
-      </w:r>
-      <w:proofErr w:type="spellStart"/>
-      <w:r>
-        <w:t>safe_shutdown</w:t>
-      </w:r>
-      <w:proofErr w:type="spellEnd"/>
+        <w:t>. error_diagnosis ----------[retry&gt;3] shutdown----------------------------&gt; safe_shutdown</w:t>
+      </w:r>
     </w:p>
     <w:p>
       <w:r>
         <w:t>16</w:t>
       </w:r>
       <w:r>
-        <w:t xml:space="preserve">. </w:t>
-      </w:r>
-      <w:proofErr w:type="spellStart"/>
-      <w:proofErr w:type="gramStart"/>
-      <w:r>
-        <w:t>error_diagnosis</w:t>
-      </w:r>
-      <w:proofErr w:type="spellEnd"/>
-      <w:proofErr w:type="gramEnd"/>
-      <w:r>
-        <w:t xml:space="preserve"> --------------------</w:t>
-      </w:r>
-      <w:proofErr w:type="spellStart"/>
-      <w:r>
-        <w:t>idle_rescue</w:t>
-      </w:r>
-      <w:proofErr w:type="spellEnd"/>
-      <w:r>
-        <w:t>-----------------------------&gt; idle</w:t>
+        <w:t>. error_diagnosis --------------------idle_rescue-----------------------------&gt; idle</w:t>
       </w:r>
     </w:p>
     <w:p>
@@ -962,25 +552,7 @@
         <w:t>17</w:t>
       </w:r>
       <w:r>
-        <w:t xml:space="preserve">. </w:t>
-      </w:r>
-      <w:proofErr w:type="spellStart"/>
-      <w:proofErr w:type="gramStart"/>
-      <w:r>
-        <w:t>error_diagnosis</w:t>
-      </w:r>
-      <w:proofErr w:type="spellEnd"/>
-      <w:proofErr w:type="gramEnd"/>
-      <w:r>
-        <w:t xml:space="preserve"> ---------------------</w:t>
-      </w:r>
-      <w:proofErr w:type="spellStart"/>
-      <w:r>
-        <w:t>moni_rescue</w:t>
-      </w:r>
-      <w:proofErr w:type="spellEnd"/>
-      <w:r>
-        <w:t>---------------------------&gt; monitoring</w:t>
+        <w:t>. error_diagnosis ---------------------moni_rescue---------------------------&gt; monitoring</w:t>
       </w:r>
     </w:p>
     <w:p>
@@ -988,21 +560,221 @@
         <w:t>18</w:t>
       </w:r>
       <w:r>
-        <w:t xml:space="preserve">. </w:t>
-      </w:r>
-      <w:proofErr w:type="spellStart"/>
-      <w:proofErr w:type="gramStart"/>
-      <w:r>
-        <w:t>error_diagnosis</w:t>
-      </w:r>
-      <w:proofErr w:type="spellEnd"/>
-      <w:proofErr w:type="gramEnd"/>
-      <w:r>
-        <w:t xml:space="preserve"> -------------------------------kill-------------------------------&gt; final</w:t>
+        <w:t>. error_diagnosis -------------------------------kill-------------------------------&gt; final</w:t>
+      </w:r>
+    </w:p>
+    <w:p/>
+    <w:p/>
+    <w:p/>
+    <w:p>
+      <w:pPr>
+        <w:tabs>
+          <w:tab w:val="left" w:pos="4058"/>
+        </w:tabs>
+        <w:rPr>
+          <w:u w:val="single"/>
+        </w:rPr>
+      </w:pPr>
+      <w:r>
+        <w:rPr>
+          <w:u w:val="single"/>
+        </w:rPr>
+        <w:lastRenderedPageBreak/>
+        <w:t>Part 2</w:t>
       </w:r>
       <w:bookmarkStart w:id="0" w:name="_GoBack"/>
       <w:bookmarkEnd w:id="0"/>
     </w:p>
+    <w:p>
+      <w:r>
+        <w:t>Q = {</w:t>
+      </w:r>
+      <w:r>
+        <w:rPr>
+          <w:i/>
+        </w:rPr>
+        <w:t>boot_hw, senchk, tchk, psichk, ready</w:t>
+      </w:r>
+      <w:r>
+        <w:t>}</w:t>
+      </w:r>
+    </w:p>
+    <w:p>
+      <w:r>
+        <w:sym w:font="Symbol" w:char="F053"/>
+      </w:r>
+      <w:r>
+        <w:rPr>
+          <w:vertAlign w:val="subscript"/>
+        </w:rPr>
+        <w:t>1</w:t>
+      </w:r>
+      <w:r>
+        <w:t xml:space="preserve"> = {</w:t>
+      </w:r>
+      <w:r>
+        <w:rPr>
+          <w:i/>
+        </w:rPr>
+        <w:t>hw_ok, senok, t_ok, psi_ok</w:t>
+      </w:r>
+      <w:r>
+        <w:rPr>
+          <w:i/>
+        </w:rPr>
+        <w:t xml:space="preserve"> </w:t>
+      </w:r>
+      <w:r>
+        <w:t>}</w:t>
+      </w:r>
+    </w:p>
+    <w:p>
+      <w:r>
+        <w:sym w:font="Symbol" w:char="F053"/>
+      </w:r>
+      <w:r>
+        <w:rPr>
+          <w:vertAlign w:val="subscript"/>
+        </w:rPr>
+        <w:t>2</w:t>
+      </w:r>
+      <w:r>
+        <w:t xml:space="preserve"> = {}</w:t>
+      </w:r>
+    </w:p>
+    <w:p>
+      <w:r>
+        <w:t>q</w:t>
+      </w:r>
+      <w:r>
+        <w:rPr>
+          <w:vertAlign w:val="subscript"/>
+        </w:rPr>
+        <w:t>0</w:t>
+      </w:r>
+      <w:r>
+        <w:t xml:space="preserve"> : </w:t>
+      </w:r>
+      <w:r>
+        <w:rPr>
+          <w:i/>
+        </w:rPr>
+        <w:t>boot_hw</w:t>
+      </w:r>
+    </w:p>
+    <w:p>
+      <w:pPr>
+        <w:rPr>
+          <w:vertAlign w:val="subscript"/>
+        </w:rPr>
+      </w:pPr>
+      <w:r>
+        <w:t>V =</w:t>
+      </w:r>
+      <w:r>
+        <w:t xml:space="preserve"> </w:t>
+      </w:r>
+    </w:p>
+    <w:p>
+      <w:r>
+        <w:sym w:font="Symbol" w:char="F04C"/>
+      </w:r>
+      <w:r>
+        <w:t>: Transition specifications</w:t>
+      </w:r>
+    </w:p>
+    <w:p>
+      <w:r>
+        <w:t xml:space="preserve">1. ------&gt; </w:t>
+      </w:r>
+      <w:r>
+        <w:t>boot_hw</w:t>
+      </w:r>
+    </w:p>
+    <w:p>
+      <w:pPr>
+        <w:tabs>
+          <w:tab w:val="center" w:pos="4680"/>
+          <w:tab w:val="left" w:pos="5400"/>
+        </w:tabs>
+      </w:pPr>
+      <w:r>
+        <w:t xml:space="preserve">1. </w:t>
+      </w:r>
+      <w:r>
+        <w:t>boot_hw</w:t>
+      </w:r>
+      <w:r>
+        <w:t xml:space="preserve"> -------</w:t>
+      </w:r>
+      <w:r>
+        <w:t>--------------------hw_ok-----------------------</w:t>
+      </w:r>
+      <w:r>
+        <w:t>-------</w:t>
+      </w:r>
+      <w:r>
+        <w:t>-----&gt; senchk</w:t>
+      </w:r>
+    </w:p>
+    <w:p>
+      <w:pPr>
+        <w:tabs>
+          <w:tab w:val="center" w:pos="4680"/>
+          <w:tab w:val="left" w:pos="5400"/>
+        </w:tabs>
+      </w:pPr>
+      <w:r>
+        <w:t>2. senchk -----------------------------senok------------------------------------&gt; tchk</w:t>
+      </w:r>
+    </w:p>
+    <w:p>
+      <w:r>
+        <w:t>2. tchk</w:t>
+      </w:r>
+      <w:r>
+        <w:t xml:space="preserve"> -------</w:t>
+      </w:r>
+      <w:r>
+        <w:t>----------------------------t_ok</w:t>
+      </w:r>
+      <w:r>
+        <w:t>----</w:t>
+      </w:r>
+      <w:r>
+        <w:t>-----------</w:t>
+      </w:r>
+      <w:r>
+        <w:t>--</w:t>
+      </w:r>
+      <w:r>
+        <w:t>-</w:t>
+      </w:r>
+      <w:r>
+        <w:t>----</w:t>
+      </w:r>
+      <w:r>
+        <w:t>-------</w:t>
+      </w:r>
+      <w:r>
+        <w:t>-</w:t>
+      </w:r>
+      <w:r>
+        <w:t>-----&gt; psichk</w:t>
+      </w:r>
+    </w:p>
+    <w:p>
+      <w:r>
+        <w:t>3. psichk</w:t>
+      </w:r>
+      <w:r>
+        <w:t xml:space="preserve"> -------</w:t>
+      </w:r>
+      <w:r>
+        <w:t>----------------------- psi_ok----------------------------------&gt; ready</w:t>
+      </w:r>
+    </w:p>
+    <w:p/>
     <w:sectPr>
       <w:pgSz w:w="12240" w:h="15840"/>
       <w:pgMar w:top="1440" w:right="1440" w:bottom="1440" w:left="1440" w:header="720" w:footer="720" w:gutter="0"/>

</xml_diff>

<commit_message>
Part 3 Formal Specification and prolog facts.
</commit_message>
<xml_diff>
--- a/Formal_Specification.docx
+++ b/Formal_Specification.docx
@@ -18,8 +18,44 @@
         <w:rPr>
           <w:i/>
         </w:rPr>
-        <w:t>dormant, init, idle, monitoring, error_diagnosis, safe_shutdown</w:t>
-      </w:r>
+        <w:t xml:space="preserve">dormant, </w:t>
+      </w:r>
+      <w:proofErr w:type="spellStart"/>
+      <w:r>
+        <w:rPr>
+          <w:i/>
+        </w:rPr>
+        <w:t>init</w:t>
+      </w:r>
+      <w:proofErr w:type="spellEnd"/>
+      <w:r>
+        <w:rPr>
+          <w:i/>
+        </w:rPr>
+        <w:t xml:space="preserve">, idle, monitoring, </w:t>
+      </w:r>
+      <w:proofErr w:type="spellStart"/>
+      <w:r>
+        <w:rPr>
+          <w:i/>
+        </w:rPr>
+        <w:t>error_diagnosis</w:t>
+      </w:r>
+      <w:proofErr w:type="spellEnd"/>
+      <w:r>
+        <w:rPr>
+          <w:i/>
+        </w:rPr>
+        <w:t xml:space="preserve">, </w:t>
+      </w:r>
+      <w:proofErr w:type="spellStart"/>
+      <w:r>
+        <w:rPr>
+          <w:i/>
+        </w:rPr>
+        <w:t>safe_shutdown</w:t>
+      </w:r>
+      <w:proofErr w:type="spellEnd"/>
       <w:r>
         <w:t>}</w:t>
       </w:r>
@@ -41,14 +77,114 @@
         <w:rPr>
           <w:i/>
         </w:rPr>
-        <w:t xml:space="preserve">start, kill, init_ok, begin_monitoring, init_crash, </w:t>
-      </w:r>
-      <w:r>
-        <w:rPr>
-          <w:i/>
-        </w:rPr>
-        <w:t>retry_init, shutdown, sleep, idle_crash, idle_rescue, monitor_crash, moni_rescue</w:t>
-      </w:r>
+        <w:t xml:space="preserve">start, kill, </w:t>
+      </w:r>
+      <w:proofErr w:type="spellStart"/>
+      <w:r>
+        <w:rPr>
+          <w:i/>
+        </w:rPr>
+        <w:t>init_ok</w:t>
+      </w:r>
+      <w:proofErr w:type="spellEnd"/>
+      <w:r>
+        <w:rPr>
+          <w:i/>
+        </w:rPr>
+        <w:t xml:space="preserve">, </w:t>
+      </w:r>
+      <w:proofErr w:type="spellStart"/>
+      <w:r>
+        <w:rPr>
+          <w:i/>
+        </w:rPr>
+        <w:t>begin_monitoring</w:t>
+      </w:r>
+      <w:proofErr w:type="spellEnd"/>
+      <w:r>
+        <w:rPr>
+          <w:i/>
+        </w:rPr>
+        <w:t xml:space="preserve">, </w:t>
+      </w:r>
+      <w:proofErr w:type="spellStart"/>
+      <w:r>
+        <w:rPr>
+          <w:i/>
+        </w:rPr>
+        <w:t>init_crash</w:t>
+      </w:r>
+      <w:proofErr w:type="spellEnd"/>
+      <w:r>
+        <w:rPr>
+          <w:i/>
+        </w:rPr>
+        <w:t xml:space="preserve">, </w:t>
+      </w:r>
+      <w:proofErr w:type="spellStart"/>
+      <w:r>
+        <w:rPr>
+          <w:i/>
+        </w:rPr>
+        <w:t>retry_init</w:t>
+      </w:r>
+      <w:proofErr w:type="spellEnd"/>
+      <w:r>
+        <w:rPr>
+          <w:i/>
+        </w:rPr>
+        <w:t xml:space="preserve">, shutdown, sleep, </w:t>
+      </w:r>
+      <w:proofErr w:type="spellStart"/>
+      <w:r>
+        <w:rPr>
+          <w:i/>
+        </w:rPr>
+        <w:t>idle_crash</w:t>
+      </w:r>
+      <w:proofErr w:type="spellEnd"/>
+      <w:r>
+        <w:rPr>
+          <w:i/>
+        </w:rPr>
+        <w:t xml:space="preserve">, </w:t>
+      </w:r>
+      <w:proofErr w:type="spellStart"/>
+      <w:r>
+        <w:rPr>
+          <w:i/>
+        </w:rPr>
+        <w:t>idle_rescue</w:t>
+      </w:r>
+      <w:proofErr w:type="spellEnd"/>
+      <w:r>
+        <w:rPr>
+          <w:i/>
+        </w:rPr>
+        <w:t xml:space="preserve">, </w:t>
+      </w:r>
+      <w:proofErr w:type="spellStart"/>
+      <w:r>
+        <w:rPr>
+          <w:i/>
+        </w:rPr>
+        <w:t>monitor_crash</w:t>
+      </w:r>
+      <w:proofErr w:type="spellEnd"/>
+      <w:r>
+        <w:rPr>
+          <w:i/>
+        </w:rPr>
+        <w:t xml:space="preserve">, </w:t>
+      </w:r>
+      <w:proofErr w:type="spellStart"/>
+      <w:r>
+        <w:rPr>
+          <w:i/>
+        </w:rPr>
+        <w:t>moni_rescue</w:t>
+      </w:r>
+      <w:proofErr w:type="spellEnd"/>
       <w:r>
         <w:t>}</w:t>
       </w:r>
@@ -66,12 +202,42 @@
       <w:r>
         <w:t xml:space="preserve"> = {</w:t>
       </w:r>
-      <w:r>
-        <w:rPr>
-          <w:i/>
-        </w:rPr>
-        <w:t>init_err_msg, idle_err_msg, moni_err_msg</w:t>
-      </w:r>
+      <w:proofErr w:type="spellStart"/>
+      <w:r>
+        <w:rPr>
+          <w:i/>
+        </w:rPr>
+        <w:t>init_err_msg</w:t>
+      </w:r>
+      <w:proofErr w:type="spellEnd"/>
+      <w:r>
+        <w:rPr>
+          <w:i/>
+        </w:rPr>
+        <w:t xml:space="preserve">, </w:t>
+      </w:r>
+      <w:proofErr w:type="spellStart"/>
+      <w:r>
+        <w:rPr>
+          <w:i/>
+        </w:rPr>
+        <w:t>idle_err_msg</w:t>
+      </w:r>
+      <w:proofErr w:type="spellEnd"/>
+      <w:r>
+        <w:rPr>
+          <w:i/>
+        </w:rPr>
+        <w:t xml:space="preserve">, </w:t>
+      </w:r>
+      <w:proofErr w:type="spellStart"/>
+      <w:r>
+        <w:rPr>
+          <w:i/>
+        </w:rPr>
+        <w:t>moni_err_msg</w:t>
+      </w:r>
+      <w:proofErr w:type="spellEnd"/>
       <w:r>
         <w:t>}</w:t>
       </w:r>
@@ -122,6 +288,7 @@
         </w:rPr>
         <w:t xml:space="preserve">V = </w:t>
       </w:r>
+      <w:proofErr w:type="spellStart"/>
       <w:r>
         <w:rPr>
           <w:i/>
@@ -129,6 +296,7 @@
         </w:rPr>
         <w:t>retry</w:t>
       </w:r>
+      <w:proofErr w:type="spellEnd"/>
       <w:r>
         <w:rPr>
           <w:i/>
@@ -165,8 +333,16 @@
         <w:rPr>
           <w:lang w:val="fr-CA"/>
         </w:rPr>
-        <w:t>: Transition specifications</w:t>
-      </w:r>
+        <w:t xml:space="preserve">: Transition </w:t>
+      </w:r>
+      <w:proofErr w:type="spellStart"/>
+      <w:r>
+        <w:rPr>
+          <w:lang w:val="fr-CA"/>
+        </w:rPr>
+        <w:t>specifications</w:t>
+      </w:r>
+      <w:proofErr w:type="spellEnd"/>
     </w:p>
     <w:p>
       <w:pPr>
@@ -192,7 +368,15 @@
         <w:t>2</w:t>
       </w:r>
       <w:r>
-        <w:t>. dormant -------</w:t>
+        <w:t xml:space="preserve">. </w:t>
+      </w:r>
+      <w:proofErr w:type="gramStart"/>
+      <w:r>
+        <w:t>dormant</w:t>
+      </w:r>
+      <w:proofErr w:type="gramEnd"/>
+      <w:r>
+        <w:t xml:space="preserve"> -------</w:t>
       </w:r>
       <w:r>
         <w:t>------</w:t>
@@ -219,8 +403,13 @@
         <w:t>---</w:t>
       </w:r>
       <w:r>
-        <w:t>--&gt; init</w:t>
-      </w:r>
+        <w:t xml:space="preserve">--&gt; </w:t>
+      </w:r>
+      <w:proofErr w:type="spellStart"/>
+      <w:r>
+        <w:t>init</w:t>
+      </w:r>
+      <w:proofErr w:type="spellEnd"/>
     </w:p>
     <w:p>
       <w:pPr>
@@ -233,7 +422,15 @@
         <w:t>3</w:t>
       </w:r>
       <w:r>
-        <w:t>. dormant ------------</w:t>
+        <w:t xml:space="preserve">. </w:t>
+      </w:r>
+      <w:proofErr w:type="gramStart"/>
+      <w:r>
+        <w:t>dormant</w:t>
+      </w:r>
+      <w:proofErr w:type="gramEnd"/>
+      <w:r>
+        <w:t xml:space="preserve"> ------------</w:t>
       </w:r>
       <w:r>
         <w:t>----------</w:t>
@@ -253,7 +450,17 @@
         <w:t>4</w:t>
       </w:r>
       <w:r>
-        <w:t>. init -------</w:t>
+        <w:t xml:space="preserve">. </w:t>
+      </w:r>
+      <w:proofErr w:type="spellStart"/>
+      <w:proofErr w:type="gramStart"/>
+      <w:r>
+        <w:t>init</w:t>
+      </w:r>
+      <w:proofErr w:type="spellEnd"/>
+      <w:proofErr w:type="gramEnd"/>
+      <w:r>
+        <w:t xml:space="preserve"> -------</w:t>
       </w:r>
       <w:r>
         <w:t>-</w:t>
@@ -265,7 +472,15 @@
         <w:t>------------------</w:t>
       </w:r>
       <w:r>
-        <w:t>---init_ok----</w:t>
+        <w:t>---</w:t>
+      </w:r>
+      <w:proofErr w:type="spellStart"/>
+      <w:r>
+        <w:t>init_ok</w:t>
+      </w:r>
+      <w:proofErr w:type="spellEnd"/>
+      <w:r>
+        <w:t>----</w:t>
       </w:r>
       <w:r>
         <w:t>-----------</w:t>
@@ -291,7 +506,17 @@
         <w:t>5</w:t>
       </w:r>
       <w:r>
-        <w:t>. init -------</w:t>
+        <w:t xml:space="preserve">. </w:t>
+      </w:r>
+      <w:proofErr w:type="spellStart"/>
+      <w:proofErr w:type="gramStart"/>
+      <w:r>
+        <w:t>init</w:t>
+      </w:r>
+      <w:proofErr w:type="spellEnd"/>
+      <w:proofErr w:type="gramEnd"/>
+      <w:r>
+        <w:t xml:space="preserve"> -------</w:t>
       </w:r>
       <w:r>
         <w:t>----------</w:t>
@@ -325,14 +550,37 @@
       <w:r>
         <w:t xml:space="preserve">. </w:t>
       </w:r>
-      <w:r>
-        <w:t>init -------</w:t>
+      <w:proofErr w:type="spellStart"/>
+      <w:proofErr w:type="gramStart"/>
+      <w:r>
+        <w:t>init</w:t>
+      </w:r>
+      <w:proofErr w:type="spellEnd"/>
+      <w:proofErr w:type="gramEnd"/>
+      <w:r>
+        <w:t xml:space="preserve"> -------</w:t>
       </w:r>
       <w:r>
         <w:t>---------------</w:t>
       </w:r>
       <w:r>
-        <w:t>---init_crash / init_err_msg---</w:t>
+        <w:t>---</w:t>
+      </w:r>
+      <w:proofErr w:type="spellStart"/>
+      <w:r>
+        <w:t>init_crash</w:t>
+      </w:r>
+      <w:proofErr w:type="spellEnd"/>
+      <w:r>
+        <w:t xml:space="preserve"> / </w:t>
+      </w:r>
+      <w:proofErr w:type="spellStart"/>
+      <w:r>
+        <w:t>init_err_msg</w:t>
+      </w:r>
+      <w:proofErr w:type="spellEnd"/>
+      <w:r>
+        <w:t>---</w:t>
       </w:r>
       <w:r>
         <w:t>-------</w:t>
@@ -350,8 +598,13 @@
         <w:t>-</w:t>
       </w:r>
       <w:r>
-        <w:t>-&gt; error_diagnosis</w:t>
-      </w:r>
+        <w:t xml:space="preserve">-&gt; </w:t>
+      </w:r>
+      <w:proofErr w:type="spellStart"/>
+      <w:r>
+        <w:t>error_diagnosis</w:t>
+      </w:r>
+      <w:proofErr w:type="spellEnd"/>
     </w:p>
     <w:p>
       <w:r>
@@ -360,14 +613,27 @@
       <w:r>
         <w:t xml:space="preserve">. </w:t>
       </w:r>
-      <w:r>
-        <w:t>idle -------</w:t>
+      <w:proofErr w:type="gramStart"/>
+      <w:r>
+        <w:t>idle</w:t>
+      </w:r>
+      <w:proofErr w:type="gramEnd"/>
+      <w:r>
+        <w:t xml:space="preserve"> -------</w:t>
       </w:r>
       <w:r>
         <w:t>--------------</w:t>
       </w:r>
       <w:r>
-        <w:t>------begin_monitoring----</w:t>
+        <w:t>------</w:t>
+      </w:r>
+      <w:proofErr w:type="spellStart"/>
+      <w:r>
+        <w:t>begin_monitoring</w:t>
+      </w:r>
+      <w:proofErr w:type="spellEnd"/>
+      <w:r>
+        <w:t>----</w:t>
       </w:r>
       <w:r>
         <w:t>---------</w:t>
@@ -381,20 +647,49 @@
         <w:t>8</w:t>
       </w:r>
       <w:r>
-        <w:t>. idle ------------</w:t>
+        <w:t xml:space="preserve">. </w:t>
+      </w:r>
+      <w:proofErr w:type="gramStart"/>
+      <w:r>
+        <w:t>idle</w:t>
+      </w:r>
+      <w:proofErr w:type="gramEnd"/>
+      <w:r>
+        <w:t xml:space="preserve"> ------------</w:t>
       </w:r>
       <w:r>
         <w:t>----------</w:t>
       </w:r>
       <w:r>
-        <w:t>---idle_crash/idle_err_msg---</w:t>
+        <w:t>---</w:t>
+      </w:r>
+      <w:proofErr w:type="spellStart"/>
+      <w:r>
+        <w:t>idle_crash</w:t>
+      </w:r>
+      <w:proofErr w:type="spellEnd"/>
+      <w:r>
+        <w:t>/</w:t>
+      </w:r>
+      <w:proofErr w:type="spellStart"/>
+      <w:r>
+        <w:t>idle_err_msg</w:t>
+      </w:r>
+      <w:proofErr w:type="spellEnd"/>
+      <w:r>
+        <w:t>---</w:t>
       </w:r>
       <w:r>
         <w:t>-------------</w:t>
       </w:r>
       <w:r>
-        <w:t>-----&gt; error_diagnosis</w:t>
-      </w:r>
+        <w:t xml:space="preserve">-----&gt; </w:t>
+      </w:r>
+      <w:proofErr w:type="spellStart"/>
+      <w:r>
+        <w:t>error_diagnosis</w:t>
+      </w:r>
+      <w:proofErr w:type="spellEnd"/>
     </w:p>
     <w:p>
       <w:r>
@@ -403,9 +698,11 @@
       <w:r>
         <w:t xml:space="preserve">. </w:t>
       </w:r>
+      <w:proofErr w:type="gramStart"/>
       <w:r>
         <w:t>idle</w:t>
       </w:r>
+      <w:proofErr w:type="gramEnd"/>
       <w:r>
         <w:t xml:space="preserve"> -------</w:t>
       </w:r>
@@ -442,20 +739,49 @@
         <w:t>10</w:t>
       </w:r>
       <w:r>
-        <w:t>. monitoring -</w:t>
+        <w:t xml:space="preserve">. </w:t>
+      </w:r>
+      <w:proofErr w:type="gramStart"/>
+      <w:r>
+        <w:t>monitoring</w:t>
+      </w:r>
+      <w:proofErr w:type="gramEnd"/>
+      <w:r>
+        <w:t xml:space="preserve"> -</w:t>
       </w:r>
       <w:r>
         <w:t>-----------</w:t>
       </w:r>
       <w:r>
-        <w:t>-monitor_crash/moni_err_msg--</w:t>
+        <w:t>-</w:t>
+      </w:r>
+      <w:proofErr w:type="spellStart"/>
+      <w:r>
+        <w:t>monitor_crash</w:t>
+      </w:r>
+      <w:proofErr w:type="spellEnd"/>
+      <w:r>
+        <w:t>/</w:t>
+      </w:r>
+      <w:proofErr w:type="spellStart"/>
+      <w:r>
+        <w:t>moni_err_msg</w:t>
+      </w:r>
+      <w:proofErr w:type="spellEnd"/>
+      <w:r>
+        <w:t>--</w:t>
       </w:r>
       <w:r>
         <w:t>-------------</w:t>
       </w:r>
       <w:r>
-        <w:t>-&gt; error_diagnosis</w:t>
-      </w:r>
+        <w:t xml:space="preserve">-&gt; </w:t>
+      </w:r>
+      <w:proofErr w:type="spellStart"/>
+      <w:r>
+        <w:t>error_diagnosis</w:t>
+      </w:r>
+      <w:proofErr w:type="spellEnd"/>
     </w:p>
     <w:p>
       <w:r>
@@ -464,8 +790,13 @@
       <w:r>
         <w:t xml:space="preserve">. </w:t>
       </w:r>
-      <w:r>
-        <w:t>monitoring ---------------</w:t>
+      <w:proofErr w:type="gramStart"/>
+      <w:r>
+        <w:t>monitoring</w:t>
+      </w:r>
+      <w:proofErr w:type="gramEnd"/>
+      <w:r>
+        <w:t xml:space="preserve"> ---------------</w:t>
       </w:r>
       <w:r>
         <w:t>------------</w:t>
@@ -485,7 +816,17 @@
         <w:t>12</w:t>
       </w:r>
       <w:r>
-        <w:t>. safe_shutdown -----------</w:t>
+        <w:t xml:space="preserve">. </w:t>
+      </w:r>
+      <w:proofErr w:type="spellStart"/>
+      <w:proofErr w:type="gramStart"/>
+      <w:r>
+        <w:t>safe_shutdown</w:t>
+      </w:r>
+      <w:proofErr w:type="spellEnd"/>
+      <w:proofErr w:type="gramEnd"/>
+      <w:r>
+        <w:t xml:space="preserve"> -----------</w:t>
       </w:r>
       <w:r>
         <w:t>------------</w:t>
@@ -505,7 +846,17 @@
         <w:t>13</w:t>
       </w:r>
       <w:r>
-        <w:t>. safe_shutdown ----------</w:t>
+        <w:t xml:space="preserve">. </w:t>
+      </w:r>
+      <w:proofErr w:type="spellStart"/>
+      <w:proofErr w:type="gramStart"/>
+      <w:r>
+        <w:t>safe_shutdown</w:t>
+      </w:r>
+      <w:proofErr w:type="spellEnd"/>
+      <w:proofErr w:type="gramEnd"/>
+      <w:r>
+        <w:t xml:space="preserve"> ----------</w:t>
       </w:r>
       <w:r>
         <w:t>-----------------</w:t>
@@ -525,10 +876,36 @@
         <w:t>14</w:t>
       </w:r>
       <w:r>
-        <w:t xml:space="preserve">. error_diagnosis </w:t>
-      </w:r>
-      <w:r>
-        <w:t xml:space="preserve">----------retry_init [retry&lt;3] / retry++----------------&gt; init </w:t>
+        <w:t xml:space="preserve">. </w:t>
+      </w:r>
+      <w:proofErr w:type="spellStart"/>
+      <w:proofErr w:type="gramStart"/>
+      <w:r>
+        <w:t>error_diagnosis</w:t>
+      </w:r>
+      <w:proofErr w:type="spellEnd"/>
+      <w:proofErr w:type="gramEnd"/>
+      <w:r>
+        <w:t xml:space="preserve"> </w:t>
+      </w:r>
+      <w:r>
+        <w:t>----------</w:t>
+      </w:r>
+      <w:proofErr w:type="spellStart"/>
+      <w:r>
+        <w:t>retry_init</w:t>
+      </w:r>
+      <w:proofErr w:type="spellEnd"/>
+      <w:r>
+        <w:t xml:space="preserve"> [retry&lt;3] / retry++----------------&gt; </w:t>
+      </w:r>
+      <w:proofErr w:type="spellStart"/>
+      <w:r>
+        <w:t>init</w:t>
+      </w:r>
+      <w:proofErr w:type="spellEnd"/>
+      <w:r>
+        <w:t xml:space="preserve"> </w:t>
       </w:r>
     </w:p>
     <w:p>
@@ -536,15 +913,48 @@
         <w:t>15</w:t>
       </w:r>
       <w:r>
-        <w:t>. error_diagnosis ----------[retry&gt;3] shutdown----------------------------&gt; safe_shutdown</w:t>
-      </w:r>
+        <w:t xml:space="preserve">. </w:t>
+      </w:r>
+      <w:proofErr w:type="spellStart"/>
+      <w:proofErr w:type="gramStart"/>
+      <w:r>
+        <w:t>error_diagnosis</w:t>
+      </w:r>
+      <w:proofErr w:type="spellEnd"/>
+      <w:proofErr w:type="gramEnd"/>
+      <w:r>
+        <w:t xml:space="preserve"> ----------[retry&gt;3] shutdown----------------------------&gt; </w:t>
+      </w:r>
+      <w:proofErr w:type="spellStart"/>
+      <w:r>
+        <w:t>safe_shutdown</w:t>
+      </w:r>
+      <w:proofErr w:type="spellEnd"/>
     </w:p>
     <w:p>
       <w:r>
         <w:t>16</w:t>
       </w:r>
       <w:r>
-        <w:t>. error_diagnosis --------------------idle_rescue-----------------------------&gt; idle</w:t>
+        <w:t xml:space="preserve">. </w:t>
+      </w:r>
+      <w:proofErr w:type="spellStart"/>
+      <w:proofErr w:type="gramStart"/>
+      <w:r>
+        <w:t>error_diagnosis</w:t>
+      </w:r>
+      <w:proofErr w:type="spellEnd"/>
+      <w:proofErr w:type="gramEnd"/>
+      <w:r>
+        <w:t xml:space="preserve"> --------------------</w:t>
+      </w:r>
+      <w:proofErr w:type="spellStart"/>
+      <w:r>
+        <w:t>idle_rescue</w:t>
+      </w:r>
+      <w:proofErr w:type="spellEnd"/>
+      <w:r>
+        <w:t>-----------------------------&gt; idle</w:t>
       </w:r>
     </w:p>
     <w:p>
@@ -552,7 +962,25 @@
         <w:t>17</w:t>
       </w:r>
       <w:r>
-        <w:t>. error_diagnosis ---------------------moni_rescue---------------------------&gt; monitoring</w:t>
+        <w:t xml:space="preserve">. </w:t>
+      </w:r>
+      <w:proofErr w:type="spellStart"/>
+      <w:proofErr w:type="gramStart"/>
+      <w:r>
+        <w:t>error_diagnosis</w:t>
+      </w:r>
+      <w:proofErr w:type="spellEnd"/>
+      <w:proofErr w:type="gramEnd"/>
+      <w:r>
+        <w:t xml:space="preserve"> ---------------------</w:t>
+      </w:r>
+      <w:proofErr w:type="spellStart"/>
+      <w:r>
+        <w:t>moni_rescue</w:t>
+      </w:r>
+      <w:proofErr w:type="spellEnd"/>
+      <w:r>
+        <w:t>---------------------------&gt; monitoring</w:t>
       </w:r>
     </w:p>
     <w:p>
@@ -560,7 +988,17 @@
         <w:t>18</w:t>
       </w:r>
       <w:r>
-        <w:t>. error_diagnosis -------------------------------kill-------------------------------&gt; final</w:t>
+        <w:t xml:space="preserve">. </w:t>
+      </w:r>
+      <w:proofErr w:type="spellStart"/>
+      <w:proofErr w:type="gramStart"/>
+      <w:r>
+        <w:t>error_diagnosis</w:t>
+      </w:r>
+      <w:proofErr w:type="spellEnd"/>
+      <w:proofErr w:type="gramEnd"/>
+      <w:r>
+        <w:t xml:space="preserve"> -------------------------------kill-------------------------------&gt; final</w:t>
       </w:r>
     </w:p>
     <w:p/>
@@ -582,18 +1020,66 @@
         <w:lastRenderedPageBreak/>
         <w:t>Part 2</w:t>
       </w:r>
-      <w:bookmarkStart w:id="0" w:name="_GoBack"/>
-      <w:bookmarkEnd w:id="0"/>
     </w:p>
     <w:p>
       <w:r>
         <w:t>Q = {</w:t>
       </w:r>
-      <w:r>
-        <w:rPr>
-          <w:i/>
-        </w:rPr>
-        <w:t>boot_hw, senchk, tchk, psichk, ready</w:t>
+      <w:proofErr w:type="spellStart"/>
+      <w:r>
+        <w:rPr>
+          <w:i/>
+        </w:rPr>
+        <w:t>boot_hw</w:t>
+      </w:r>
+      <w:proofErr w:type="spellEnd"/>
+      <w:r>
+        <w:rPr>
+          <w:i/>
+        </w:rPr>
+        <w:t xml:space="preserve">, </w:t>
+      </w:r>
+      <w:proofErr w:type="spellStart"/>
+      <w:r>
+        <w:rPr>
+          <w:i/>
+        </w:rPr>
+        <w:t>senchk</w:t>
+      </w:r>
+      <w:proofErr w:type="spellEnd"/>
+      <w:r>
+        <w:rPr>
+          <w:i/>
+        </w:rPr>
+        <w:t xml:space="preserve">, </w:t>
+      </w:r>
+      <w:proofErr w:type="spellStart"/>
+      <w:r>
+        <w:rPr>
+          <w:i/>
+        </w:rPr>
+        <w:t>tchk</w:t>
+      </w:r>
+      <w:proofErr w:type="spellEnd"/>
+      <w:r>
+        <w:rPr>
+          <w:i/>
+        </w:rPr>
+        <w:t xml:space="preserve">, </w:t>
+      </w:r>
+      <w:proofErr w:type="spellStart"/>
+      <w:r>
+        <w:rPr>
+          <w:i/>
+        </w:rPr>
+        <w:t>psichk</w:t>
+      </w:r>
+      <w:proofErr w:type="spellEnd"/>
+      <w:r>
+        <w:rPr>
+          <w:i/>
+        </w:rPr>
+        <w:t>, ready</w:t>
       </w:r>
       <w:r>
         <w:t>}</w:t>
@@ -612,12 +1098,63 @@
       <w:r>
         <w:t xml:space="preserve"> = {</w:t>
       </w:r>
-      <w:r>
-        <w:rPr>
-          <w:i/>
-        </w:rPr>
-        <w:t>hw_ok, senok, t_ok, psi_ok</w:t>
-      </w:r>
+      <w:proofErr w:type="spellStart"/>
+      <w:r>
+        <w:rPr>
+          <w:i/>
+        </w:rPr>
+        <w:t>hw_ok</w:t>
+      </w:r>
+      <w:proofErr w:type="spellEnd"/>
+      <w:r>
+        <w:rPr>
+          <w:i/>
+        </w:rPr>
+        <w:t xml:space="preserve">, </w:t>
+      </w:r>
+      <w:proofErr w:type="spellStart"/>
+      <w:r>
+        <w:rPr>
+          <w:i/>
+        </w:rPr>
+        <w:t>senok</w:t>
+      </w:r>
+      <w:proofErr w:type="spellEnd"/>
+      <w:r>
+        <w:rPr>
+          <w:i/>
+        </w:rPr>
+        <w:t xml:space="preserve">, </w:t>
+      </w:r>
+      <w:proofErr w:type="spellStart"/>
+      <w:r>
+        <w:rPr>
+          <w:i/>
+        </w:rPr>
+        <w:t>t_ok</w:t>
+      </w:r>
+      <w:proofErr w:type="spellEnd"/>
+      <w:r>
+        <w:rPr>
+          <w:i/>
+        </w:rPr>
+        <w:t xml:space="preserve">, </w:t>
+      </w:r>
+      <w:proofErr w:type="spellStart"/>
+      <w:r>
+        <w:rPr>
+          <w:i/>
+        </w:rPr>
+        <w:t>psi_</w:t>
+      </w:r>
+      <w:proofErr w:type="gramStart"/>
+      <w:r>
+        <w:rPr>
+          <w:i/>
+        </w:rPr>
+        <w:t>ok</w:t>
+      </w:r>
+      <w:proofErr w:type="spellEnd"/>
       <w:r>
         <w:rPr>
           <w:i/>
@@ -627,6 +1164,7 @@
       <w:r>
         <w:t>}</w:t>
       </w:r>
+      <w:proofErr w:type="gramEnd"/>
     </w:p>
     <w:p>
       <w:r>
@@ -643,6 +1181,7 @@
       </w:r>
     </w:p>
     <w:p>
+      <w:proofErr w:type="gramStart"/>
       <w:r>
         <w:t>q</w:t>
       </w:r>
@@ -653,14 +1192,20 @@
         <w:t>0</w:t>
       </w:r>
       <w:r>
-        <w:t xml:space="preserve"> : </w:t>
-      </w:r>
+        <w:t xml:space="preserve"> :</w:t>
+      </w:r>
+      <w:proofErr w:type="gramEnd"/>
+      <w:r>
+        <w:t xml:space="preserve"> </w:t>
+      </w:r>
+      <w:proofErr w:type="spellStart"/>
       <w:r>
         <w:rPr>
           <w:i/>
         </w:rPr>
         <w:t>boot_hw</w:t>
       </w:r>
+      <w:proofErr w:type="spellEnd"/>
     </w:p>
     <w:p>
       <w:pPr>
@@ -687,9 +1232,11 @@
       <w:r>
         <w:t xml:space="preserve">1. ------&gt; </w:t>
       </w:r>
+      <w:proofErr w:type="spellStart"/>
       <w:r>
         <w:t>boot_hw</w:t>
       </w:r>
+      <w:proofErr w:type="spellEnd"/>
     </w:p>
     <w:p>
       <w:pPr>
@@ -701,21 +1248,38 @@
       <w:r>
         <w:t xml:space="preserve">1. </w:t>
       </w:r>
+      <w:proofErr w:type="spellStart"/>
+      <w:proofErr w:type="gramStart"/>
       <w:r>
         <w:t>boot_hw</w:t>
       </w:r>
+      <w:proofErr w:type="spellEnd"/>
+      <w:proofErr w:type="gramEnd"/>
       <w:r>
         <w:t xml:space="preserve"> -------</w:t>
       </w:r>
       <w:r>
-        <w:t>--------------------hw_ok-----------------------</w:t>
+        <w:t>--------------------</w:t>
+      </w:r>
+      <w:proofErr w:type="spellStart"/>
+      <w:r>
+        <w:t>hw_ok</w:t>
+      </w:r>
+      <w:proofErr w:type="spellEnd"/>
+      <w:r>
+        <w:t>-----------------------</w:t>
       </w:r>
       <w:r>
         <w:t>-------</w:t>
       </w:r>
       <w:r>
-        <w:t>-----&gt; senchk</w:t>
-      </w:r>
+        <w:t xml:space="preserve">-----&gt; </w:t>
+      </w:r>
+      <w:proofErr w:type="spellStart"/>
+      <w:r>
+        <w:t>senchk</w:t>
+      </w:r>
+      <w:proofErr w:type="spellEnd"/>
     </w:p>
     <w:p>
       <w:pPr>
@@ -725,19 +1289,54 @@
         </w:tabs>
       </w:pPr>
       <w:r>
-        <w:t>2. senchk -----------------------------senok------------------------------------&gt; tchk</w:t>
-      </w:r>
-    </w:p>
-    <w:p>
-      <w:r>
-        <w:t>2. tchk</w:t>
-      </w:r>
+        <w:t xml:space="preserve">2. </w:t>
+      </w:r>
+      <w:proofErr w:type="spellStart"/>
+      <w:proofErr w:type="gramStart"/>
+      <w:r>
+        <w:t>senchk</w:t>
+      </w:r>
+      <w:proofErr w:type="spellEnd"/>
+      <w:proofErr w:type="gramEnd"/>
+      <w:r>
+        <w:t xml:space="preserve"> -----------------------------</w:t>
+      </w:r>
+      <w:proofErr w:type="spellStart"/>
+      <w:r>
+        <w:t>senok</w:t>
+      </w:r>
+      <w:proofErr w:type="spellEnd"/>
+      <w:r>
+        <w:t xml:space="preserve">------------------------------------&gt; </w:t>
+      </w:r>
+      <w:proofErr w:type="spellStart"/>
+      <w:r>
+        <w:t>tchk</w:t>
+      </w:r>
+      <w:proofErr w:type="spellEnd"/>
+    </w:p>
+    <w:p>
+      <w:r>
+        <w:t xml:space="preserve">2. </w:t>
+      </w:r>
+      <w:proofErr w:type="spellStart"/>
+      <w:proofErr w:type="gramStart"/>
+      <w:r>
+        <w:t>tchk</w:t>
+      </w:r>
+      <w:proofErr w:type="spellEnd"/>
+      <w:proofErr w:type="gramEnd"/>
       <w:r>
         <w:t xml:space="preserve"> -------</w:t>
       </w:r>
       <w:r>
-        <w:t>----------------------------t_ok</w:t>
-      </w:r>
+        <w:t>----------------------------</w:t>
+      </w:r>
+      <w:proofErr w:type="spellStart"/>
+      <w:r>
+        <w:t>t_ok</w:t>
+      </w:r>
+      <w:proofErr w:type="spellEnd"/>
       <w:r>
         <w:t>----</w:t>
       </w:r>
@@ -760,21 +1359,424 @@
         <w:t>-</w:t>
       </w:r>
       <w:r>
-        <w:t>-----&gt; psichk</w:t>
-      </w:r>
-    </w:p>
-    <w:p>
-      <w:r>
-        <w:t>3. psichk</w:t>
-      </w:r>
+        <w:t xml:space="preserve">-----&gt; </w:t>
+      </w:r>
+      <w:proofErr w:type="spellStart"/>
+      <w:r>
+        <w:t>psichk</w:t>
+      </w:r>
+      <w:proofErr w:type="spellEnd"/>
+    </w:p>
+    <w:p>
+      <w:r>
+        <w:t xml:space="preserve">3. </w:t>
+      </w:r>
+      <w:proofErr w:type="spellStart"/>
+      <w:proofErr w:type="gramStart"/>
+      <w:r>
+        <w:t>psichk</w:t>
+      </w:r>
+      <w:proofErr w:type="spellEnd"/>
+      <w:proofErr w:type="gramEnd"/>
       <w:r>
         <w:t xml:space="preserve"> -------</w:t>
       </w:r>
       <w:r>
-        <w:t>----------------------- psi_ok----------------------------------&gt; ready</w:t>
+        <w:t xml:space="preserve">----------------------- </w:t>
+      </w:r>
+      <w:proofErr w:type="spellStart"/>
+      <w:r>
+        <w:t>psi_ok</w:t>
+      </w:r>
+      <w:proofErr w:type="spellEnd"/>
+      <w:r>
+        <w:t>----------------------------------&gt; ready</w:t>
       </w:r>
     </w:p>
     <w:p/>
+    <w:p>
+      <w:pPr>
+        <w:rPr>
+          <w:u w:val="single"/>
+        </w:rPr>
+      </w:pPr>
+      <w:r>
+        <w:rPr>
+          <w:u w:val="single"/>
+        </w:rPr>
+        <w:t>Part 3</w:t>
+      </w:r>
+    </w:p>
+    <w:p>
+      <w:r>
+        <w:t>Q = {</w:t>
+      </w:r>
+      <w:proofErr w:type="spellStart"/>
+      <w:r>
+        <w:rPr>
+          <w:i/>
+        </w:rPr>
+        <w:t>monidle</w:t>
+      </w:r>
+      <w:proofErr w:type="spellEnd"/>
+      <w:r>
+        <w:rPr>
+          <w:i/>
+        </w:rPr>
+        <w:t xml:space="preserve">, </w:t>
+      </w:r>
+      <w:proofErr w:type="spellStart"/>
+      <w:r>
+        <w:rPr>
+          <w:i/>
+        </w:rPr>
+        <w:t>regulate_environment</w:t>
+      </w:r>
+      <w:proofErr w:type="spellEnd"/>
+      <w:r>
+        <w:rPr>
+          <w:i/>
+        </w:rPr>
+        <w:t>, lockdown</w:t>
+      </w:r>
+      <w:r>
+        <w:t>}</w:t>
+      </w:r>
+    </w:p>
+    <w:p>
+      <w:r>
+        <w:sym w:font="Symbol" w:char="F053"/>
+      </w:r>
+      <w:r>
+        <w:rPr>
+          <w:vertAlign w:val="subscript"/>
+        </w:rPr>
+        <w:t>1</w:t>
+      </w:r>
+      <w:r>
+        <w:t xml:space="preserve"> = {</w:t>
+      </w:r>
+      <w:proofErr w:type="spellStart"/>
+      <w:r>
+        <w:rPr>
+          <w:i/>
+        </w:rPr>
+        <w:t>no_contagion</w:t>
+      </w:r>
+      <w:proofErr w:type="spellEnd"/>
+      <w:r>
+        <w:rPr>
+          <w:i/>
+        </w:rPr>
+        <w:t xml:space="preserve">, after_100ms, </w:t>
+      </w:r>
+      <w:proofErr w:type="spellStart"/>
+      <w:r>
+        <w:rPr>
+          <w:i/>
+        </w:rPr>
+        <w:t>contagion_alert</w:t>
+      </w:r>
+      <w:proofErr w:type="spellEnd"/>
+      <w:r>
+        <w:rPr>
+          <w:i/>
+        </w:rPr>
+        <w:t xml:space="preserve">, </w:t>
+      </w:r>
+      <w:proofErr w:type="spellStart"/>
+      <w:r>
+        <w:rPr>
+          <w:i/>
+        </w:rPr>
+        <w:t>purge_succ</w:t>
+      </w:r>
+      <w:proofErr w:type="spellEnd"/>
+      <w:r>
+        <w:t>}</w:t>
+      </w:r>
+    </w:p>
+    <w:p>
+      <w:r>
+        <w:sym w:font="Symbol" w:char="F053"/>
+      </w:r>
+      <w:r>
+        <w:rPr>
+          <w:vertAlign w:val="subscript"/>
+        </w:rPr>
+        <w:t>2</w:t>
+      </w:r>
+      <w:r>
+        <w:t xml:space="preserve"> = {</w:t>
+      </w:r>
+      <w:r>
+        <w:t>FACILITY_CRIT_MESG</w:t>
+      </w:r>
+      <w:r>
+        <w:t>}</w:t>
+      </w:r>
+    </w:p>
+    <w:p>
+      <w:proofErr w:type="gramStart"/>
+      <w:r>
+        <w:t>q</w:t>
+      </w:r>
+      <w:r>
+        <w:rPr>
+          <w:vertAlign w:val="subscript"/>
+        </w:rPr>
+        <w:t>0</w:t>
+      </w:r>
+      <w:r>
+        <w:t xml:space="preserve"> :</w:t>
+      </w:r>
+      <w:proofErr w:type="gramEnd"/>
+      <w:r>
+        <w:t xml:space="preserve"> </w:t>
+      </w:r>
+      <w:proofErr w:type="spellStart"/>
+      <w:r>
+        <w:rPr>
+          <w:i/>
+        </w:rPr>
+        <w:t>monidle</w:t>
+      </w:r>
+      <w:proofErr w:type="spellEnd"/>
+    </w:p>
+    <w:p>
+      <w:pPr>
+        <w:rPr>
+          <w:vertAlign w:val="subscript"/>
+        </w:rPr>
+      </w:pPr>
+      <w:r>
+        <w:t>V =</w:t>
+      </w:r>
+      <w:r>
+        <w:t xml:space="preserve"> </w:t>
+      </w:r>
+      <w:proofErr w:type="spellStart"/>
+      <w:proofErr w:type="gramStart"/>
+      <w:r>
+        <w:rPr>
+          <w:i/>
+        </w:rPr>
+        <w:t>inlockdown</w:t>
+      </w:r>
+      <w:proofErr w:type="spellEnd"/>
+      <w:r>
+        <w:t xml:space="preserve"> :</w:t>
+      </w:r>
+      <w:proofErr w:type="gramEnd"/>
+      <w:r>
+        <w:t xml:space="preserve"> Boolean.</w:t>
+      </w:r>
+    </w:p>
+    <w:p>
+      <w:r>
+        <w:sym w:font="Symbol" w:char="F04C"/>
+      </w:r>
+      <w:r>
+        <w:t>: Transition specifications</w:t>
+      </w:r>
+    </w:p>
+    <w:p>
+      <w:r>
+        <w:t xml:space="preserve">1. ------&gt; </w:t>
+      </w:r>
+      <w:proofErr w:type="spellStart"/>
+      <w:r>
+        <w:t>monidle</w:t>
+      </w:r>
+      <w:proofErr w:type="spellEnd"/>
+    </w:p>
+    <w:p>
+      <w:pPr>
+        <w:tabs>
+          <w:tab w:val="center" w:pos="4680"/>
+          <w:tab w:val="left" w:pos="5400"/>
+        </w:tabs>
+      </w:pPr>
+      <w:r>
+        <w:t>2</w:t>
+      </w:r>
+      <w:r>
+        <w:t xml:space="preserve">. </w:t>
+      </w:r>
+      <w:proofErr w:type="spellStart"/>
+      <w:proofErr w:type="gramStart"/>
+      <w:r>
+        <w:t>monidle</w:t>
+      </w:r>
+      <w:proofErr w:type="spellEnd"/>
+      <w:proofErr w:type="gramEnd"/>
+      <w:r>
+        <w:t xml:space="preserve"> -------</w:t>
+      </w:r>
+      <w:r>
+        <w:t>--------------------</w:t>
+      </w:r>
+      <w:proofErr w:type="spellStart"/>
+      <w:r>
+        <w:t>no_contagion</w:t>
+      </w:r>
+      <w:proofErr w:type="spellEnd"/>
+      <w:r>
+        <w:t>--------------</w:t>
+      </w:r>
+      <w:r>
+        <w:t>-------</w:t>
+      </w:r>
+      <w:r>
+        <w:t xml:space="preserve">------------------------&gt; </w:t>
+      </w:r>
+      <w:proofErr w:type="spellStart"/>
+      <w:r>
+        <w:t>regulate_environment</w:t>
+      </w:r>
+      <w:proofErr w:type="spellEnd"/>
+    </w:p>
+    <w:p>
+      <w:pPr>
+        <w:tabs>
+          <w:tab w:val="center" w:pos="4680"/>
+          <w:tab w:val="left" w:pos="5400"/>
+        </w:tabs>
+      </w:pPr>
+      <w:r>
+        <w:t xml:space="preserve">3. </w:t>
+      </w:r>
+      <w:proofErr w:type="spellStart"/>
+      <w:proofErr w:type="gramStart"/>
+      <w:r>
+        <w:t>regulate_environment</w:t>
+      </w:r>
+      <w:proofErr w:type="spellEnd"/>
+      <w:proofErr w:type="gramEnd"/>
+      <w:r>
+        <w:t xml:space="preserve"> ------------after_100ms------------------------------------------------&gt; </w:t>
+      </w:r>
+      <w:proofErr w:type="spellStart"/>
+      <w:r>
+        <w:t>monidle</w:t>
+      </w:r>
+      <w:proofErr w:type="spellEnd"/>
+    </w:p>
+    <w:p>
+      <w:r>
+        <w:t xml:space="preserve">4. </w:t>
+      </w:r>
+      <w:proofErr w:type="spellStart"/>
+      <w:proofErr w:type="gramStart"/>
+      <w:r>
+        <w:t>monidle</w:t>
+      </w:r>
+      <w:proofErr w:type="spellEnd"/>
+      <w:proofErr w:type="gramEnd"/>
+      <w:r>
+        <w:t xml:space="preserve"> -----</w:t>
+      </w:r>
+      <w:proofErr w:type="spellStart"/>
+      <w:r>
+        <w:t>contagion_alert</w:t>
+      </w:r>
+      <w:proofErr w:type="spellEnd"/>
+      <w:r>
+        <w:t xml:space="preserve"> / (FACILITY_CRIT_MESG ; </w:t>
+      </w:r>
+      <w:proofErr w:type="spellStart"/>
+      <w:r>
+        <w:t>inlockdown</w:t>
+      </w:r>
+      <w:proofErr w:type="spellEnd"/>
+      <w:r>
+        <w:t xml:space="preserve"> = true)</w:t>
+      </w:r>
+      <w:r>
+        <w:t>---</w:t>
+      </w:r>
+      <w:r>
+        <w:t>--------&gt; lockdown</w:t>
+      </w:r>
+    </w:p>
+    <w:p>
+      <w:r>
+        <w:t xml:space="preserve">5. </w:t>
+      </w:r>
+      <w:proofErr w:type="gramStart"/>
+      <w:r>
+        <w:t>lockdown</w:t>
+      </w:r>
+      <w:proofErr w:type="gramEnd"/>
+      <w:r>
+        <w:t xml:space="preserve"> -------</w:t>
+      </w:r>
+      <w:r>
+        <w:t>----------</w:t>
+      </w:r>
+      <w:proofErr w:type="spellStart"/>
+      <w:r>
+        <w:t>purge_succ</w:t>
+      </w:r>
+      <w:proofErr w:type="spellEnd"/>
+      <w:r>
+        <w:t xml:space="preserve"> / </w:t>
+      </w:r>
+      <w:proofErr w:type="spellStart"/>
+      <w:r>
+        <w:t>inlockdown</w:t>
+      </w:r>
+      <w:proofErr w:type="spellEnd"/>
+      <w:r>
+        <w:t xml:space="preserve"> = false -----------------------------------&gt; </w:t>
+      </w:r>
+      <w:proofErr w:type="spellStart"/>
+      <w:r>
+        <w:t>monidle</w:t>
+      </w:r>
+      <w:proofErr w:type="spellEnd"/>
+    </w:p>
+    <w:p>
+      <w:r>
+        <w:t xml:space="preserve">6. </w:t>
+      </w:r>
+      <w:proofErr w:type="gramStart"/>
+      <w:r>
+        <w:t>monitoring</w:t>
+      </w:r>
+      <w:proofErr w:type="gramEnd"/>
+      <w:r>
+        <w:t xml:space="preserve"> --------</w:t>
+      </w:r>
+      <w:proofErr w:type="spellStart"/>
+      <w:r>
+        <w:t>monitor_crash</w:t>
+      </w:r>
+      <w:proofErr w:type="spellEnd"/>
+      <w:r>
+        <w:t xml:space="preserve"> [</w:t>
+      </w:r>
+      <w:proofErr w:type="spellStart"/>
+      <w:r>
+        <w:t>inlockdown</w:t>
+      </w:r>
+      <w:proofErr w:type="spellEnd"/>
+      <w:r>
+        <w:t xml:space="preserve"> == true] / </w:t>
+      </w:r>
+      <w:proofErr w:type="spellStart"/>
+      <w:r>
+        <w:t>moni_err_msg</w:t>
+      </w:r>
+      <w:proofErr w:type="spellEnd"/>
+      <w:r>
+        <w:t>-------------&gt; monitoring</w:t>
+      </w:r>
+    </w:p>
+    <w:p>
+      <w:bookmarkStart w:id="0" w:name="_GoBack"/>
+      <w:bookmarkEnd w:id="0"/>
+    </w:p>
     <w:sectPr>
       <w:pgSz w:w="12240" w:h="15840"/>
       <w:pgMar w:top="1440" w:right="1440" w:bottom="1440" w:left="1440" w:header="720" w:footer="720" w:gutter="0"/>

</xml_diff>

<commit_message>
Part 5 Formal Specification and prolog facts.
</commit_message>
<xml_diff>
--- a/Formal_Specification.docx
+++ b/Formal_Specification.docx
@@ -970,10 +970,7 @@
     </w:p>
     <w:p/>
     <w:p/>
-    <w:p>
-      <w:bookmarkStart w:id="0" w:name="_GoBack"/>
-      <w:bookmarkEnd w:id="0"/>
-    </w:p>
+    <w:p/>
     <w:p>
       <w:pPr>
         <w:rPr>
@@ -1020,12 +1017,6 @@
           <w:i/>
         </w:rPr>
         <w:t>initiate_purge, tcyc_comp, psicyc_comp</w:t>
-      </w:r>
-      <w:r>
-        <w:rPr>
-          <w:i/>
-        </w:rPr>
-        <w:t xml:space="preserve"> </w:t>
       </w:r>
       <w:r>
         <w:t>}</w:t>
@@ -1205,6 +1196,192 @@
       </w:r>
     </w:p>
     <w:p/>
+    <w:p>
+      <w:pPr>
+        <w:rPr>
+          <w:u w:val="single"/>
+        </w:rPr>
+      </w:pPr>
+      <w:r>
+        <w:rPr>
+          <w:u w:val="single"/>
+        </w:rPr>
+        <w:t>Part 5</w:t>
+      </w:r>
+    </w:p>
+    <w:p>
+      <w:r>
+        <w:t>Q = {</w:t>
+      </w:r>
+      <w:r>
+        <w:rPr>
+          <w:i/>
+        </w:rPr>
+        <w:t>error_rcv, applicable_rescue, reset_module_data, final</w:t>
+      </w:r>
+      <w:r>
+        <w:t>}</w:t>
+      </w:r>
+    </w:p>
+    <w:p>
+      <w:r>
+        <w:sym w:font="Symbol" w:char="F053"/>
+      </w:r>
+      <w:r>
+        <w:rPr>
+          <w:vertAlign w:val="subscript"/>
+        </w:rPr>
+        <w:t>1</w:t>
+      </w:r>
+      <w:r>
+        <w:t xml:space="preserve"> = {</w:t>
+      </w:r>
+      <w:r>
+        <w:rPr>
+          <w:i/>
+        </w:rPr>
+        <w:t>reset_to_stable, apply_protocol_rescues</w:t>
+      </w:r>
+      <w:bookmarkStart w:id="0" w:name="_GoBack"/>
+      <w:bookmarkEnd w:id="0"/>
+      <w:r>
+        <w:t>}</w:t>
+      </w:r>
+    </w:p>
+    <w:p>
+      <w:r>
+        <w:sym w:font="Symbol" w:char="F053"/>
+      </w:r>
+      <w:r>
+        <w:rPr>
+          <w:vertAlign w:val="subscript"/>
+        </w:rPr>
+        <w:t>2</w:t>
+      </w:r>
+      <w:r>
+        <w:t xml:space="preserve"> = {}</w:t>
+      </w:r>
+    </w:p>
+    <w:p>
+      <w:r>
+        <w:t>q</w:t>
+      </w:r>
+      <w:r>
+        <w:rPr>
+          <w:vertAlign w:val="subscript"/>
+        </w:rPr>
+        <w:t>0</w:t>
+      </w:r>
+      <w:r>
+        <w:t xml:space="preserve"> : </w:t>
+      </w:r>
+      <w:r>
+        <w:rPr>
+          <w:i/>
+        </w:rPr>
+        <w:t>error_rcv.</w:t>
+      </w:r>
+    </w:p>
+    <w:p>
+      <w:pPr>
+        <w:rPr>
+          <w:vertAlign w:val="subscript"/>
+        </w:rPr>
+      </w:pPr>
+      <w:r>
+        <w:t>V =</w:t>
+      </w:r>
+      <w:r>
+        <w:t xml:space="preserve"> </w:t>
+      </w:r>
+      <w:r>
+        <w:rPr>
+          <w:i/>
+        </w:rPr>
+        <w:t xml:space="preserve">err_protocol_def : </w:t>
+      </w:r>
+      <w:r>
+        <w:t>Boolean.</w:t>
+      </w:r>
+    </w:p>
+    <w:p>
+      <w:r>
+        <w:sym w:font="Symbol" w:char="F04C"/>
+      </w:r>
+      <w:r>
+        <w:t>: Transition specifications</w:t>
+      </w:r>
+    </w:p>
+    <w:p>
+      <w:r>
+        <w:t xml:space="preserve">1. ------&gt; </w:t>
+      </w:r>
+      <w:r>
+        <w:t>error_rcv</w:t>
+      </w:r>
+    </w:p>
+    <w:p>
+      <w:pPr>
+        <w:tabs>
+          <w:tab w:val="center" w:pos="4680"/>
+          <w:tab w:val="left" w:pos="5400"/>
+        </w:tabs>
+      </w:pPr>
+      <w:r>
+        <w:t>2</w:t>
+      </w:r>
+      <w:r>
+        <w:t xml:space="preserve">. </w:t>
+      </w:r>
+      <w:r>
+        <w:t>error_rcv</w:t>
+      </w:r>
+      <w:r>
+        <w:t xml:space="preserve"> -------</w:t>
+      </w:r>
+      <w:r>
+        <w:t>-------- [err_protocol_def == false] -------------------&gt; reset_module_data</w:t>
+      </w:r>
+    </w:p>
+    <w:p>
+      <w:pPr>
+        <w:tabs>
+          <w:tab w:val="center" w:pos="4680"/>
+          <w:tab w:val="left" w:pos="5400"/>
+        </w:tabs>
+      </w:pPr>
+      <w:r>
+        <w:t>3. error_rcv</w:t>
+      </w:r>
+      <w:r>
+        <w:t xml:space="preserve"> -------</w:t>
+      </w:r>
+      <w:r>
+        <w:t>---------[err_protocol_def == true]---------------------&gt; applicable_rescue</w:t>
+      </w:r>
+    </w:p>
+    <w:p>
+      <w:r>
+        <w:t>4. reset_module_data ---------------reset_to_stable</w:t>
+      </w:r>
+      <w:r>
+        <w:t>---</w:t>
+      </w:r>
+      <w:r>
+        <w:t>--------------------&gt; final</w:t>
+      </w:r>
+    </w:p>
+    <w:p>
+      <w:r>
+        <w:t>5. applicable_rescue ----------------apply_protocol_rescues</w:t>
+      </w:r>
+      <w:r>
+        <w:t>---</w:t>
+      </w:r>
+      <w:r>
+        <w:t>-----------&gt; final</w:t>
+      </w:r>
+    </w:p>
     <w:p/>
     <w:sectPr>
       <w:pgSz w:w="12240" w:h="15840"/>

</xml_diff>

<commit_message>
Small corrections concerning syntax for the diagrams, formal specification, and the prolog code.
</commit_message>
<xml_diff>
--- a/Formal_Specification.docx
+++ b/Formal_Specification.docx
@@ -528,7 +528,15 @@
         <w:t xml:space="preserve">. error_diagnosis </w:t>
       </w:r>
       <w:r>
-        <w:t xml:space="preserve">----------retry_init [retry&lt;3] / retry++----------------&gt; init </w:t>
+        <w:t>----------retry_init [retry&lt;</w:t>
+      </w:r>
+      <w:r>
+        <w:t>=3] / retry++-------------</w:t>
+      </w:r>
+      <w:bookmarkStart w:id="0" w:name="_GoBack"/>
+      <w:bookmarkEnd w:id="0"/>
+      <w:r>
+        <w:t xml:space="preserve">--&gt; init </w:t>
       </w:r>
     </w:p>
     <w:p>
@@ -1242,8 +1250,6 @@
         </w:rPr>
         <w:t>reset_to_stable, apply_protocol_rescues</w:t>
       </w:r>
-      <w:bookmarkStart w:id="0" w:name="_GoBack"/>
-      <w:bookmarkEnd w:id="0"/>
       <w:r>
         <w:t>}</w:t>
       </w:r>

</xml_diff>